<commit_message>
cambio cap 2 MHC
</commit_message>
<xml_diff>
--- a/cuestionesBasicasInmunol rev .docx
+++ b/cuestionesBasicasInmunol rev .docx
@@ -518,6 +518,7 @@
       <w:r>
         <w:t xml:space="preserve"> </w:t>
       </w:r>
+      <w:commentRangeStart w:id="0"/>
       <w:proofErr w:type="gramStart"/>
       <w:r>
         <w:rPr>
@@ -530,7 +531,20 @@
         <w:rPr>
           <w:color w:val="00B050"/>
         </w:rPr>
-        <w:t xml:space="preserve"> )</w:t>
+        <w:t xml:space="preserve"> </w:t>
+      </w:r>
+      <w:commentRangeEnd w:id="0"/>
+      <w:r>
+        <w:rPr>
+          <w:rStyle w:val="Refdecomentario"/>
+        </w:rPr>
+        <w:commentReference w:id="0"/>
+      </w:r>
+      <w:r>
+        <w:rPr>
+          <w:color w:val="00B050"/>
+        </w:rPr>
+        <w:t>)</w:t>
       </w:r>
       <w:r>
         <w:rPr>
@@ -701,6 +715,7 @@
       <w:r>
         <w:t xml:space="preserve">{adaptativo}, el papel que tiene es fundamental, pues permite dar una primera respuesta rápida ante una infección. </w:t>
       </w:r>
+      <w:commentRangeStart w:id="1"/>
       <w:r>
         <w:rPr>
           <w:color w:val="FF0000"/>
@@ -728,6 +743,13 @@
           <w:color w:val="FF0000"/>
         </w:rPr>
         <w:t>sistema inmune innato} quien se encarga.</w:t>
+      </w:r>
+      <w:commentRangeEnd w:id="1"/>
+      <w:r>
+        <w:rPr>
+          <w:rStyle w:val="Refdecomentario"/>
+        </w:rPr>
+        <w:commentReference w:id="1"/>
       </w:r>
     </w:p>
     <w:p>
@@ -1163,6 +1185,7 @@
           <w:color w:val="00B050"/>
         </w:rPr>
       </w:pPr>
+      <w:commentRangeStart w:id="2"/>
       <w:proofErr w:type="gramStart"/>
       <w:r>
         <w:rPr>
@@ -1181,21 +1204,34 @@
         <w:rPr>
           <w:color w:val="00B050"/>
         </w:rPr>
-        <w:t xml:space="preserve">Recuerda que en el texto que mencionas se dice </w:t>
-      </w:r>
-      <w:proofErr w:type="spellStart"/>
-      <w:r>
-        <w:rPr>
-          <w:color w:val="00B050"/>
-        </w:rPr>
-        <w:t>qie</w:t>
-      </w:r>
-      <w:proofErr w:type="spellEnd"/>
-      <w:r>
-        <w:rPr>
-          <w:color w:val="00B050"/>
-        </w:rPr>
-        <w:t xml:space="preserve"> el 99% de los animales viven sin sistema adaptativo</w:t>
+        <w:t>Recuerda que en e</w:t>
+      </w:r>
+      <w:bookmarkStart w:id="3" w:name="_GoBack"/>
+      <w:bookmarkEnd w:id="3"/>
+      <w:r>
+        <w:rPr>
+          <w:color w:val="00B050"/>
+        </w:rPr>
+        <w:t>l texto que mencionas se dice q</w:t>
+      </w:r>
+      <w:r>
+        <w:rPr>
+          <w:color w:val="00B050"/>
+        </w:rPr>
+        <w:t>u</w:t>
+      </w:r>
+      <w:r>
+        <w:rPr>
+          <w:color w:val="00B050"/>
+        </w:rPr>
+        <w:t>e el 99% de los animales viven sin sistema adaptativo</w:t>
+      </w:r>
+      <w:commentRangeEnd w:id="2"/>
+      <w:r>
+        <w:rPr>
+          <w:rStyle w:val="Refdecomentario"/>
+        </w:rPr>
+        <w:commentReference w:id="2"/>
       </w:r>
     </w:p>
     <w:p>
@@ -1255,35 +1291,13 @@
         <w:rPr>
           <w:color w:val="00B050"/>
         </w:rPr>
-        <w:t xml:space="preserve">Hay que modificar esta frase: </w:t>
-      </w:r>
-      <w:proofErr w:type="spellStart"/>
-      <w:r>
-        <w:rPr>
-          <w:color w:val="00B050"/>
-        </w:rPr>
-        <w:t>Jenner</w:t>
-      </w:r>
-      <w:proofErr w:type="spellEnd"/>
-      <w:r>
-        <w:rPr>
-          <w:color w:val="00B050"/>
-        </w:rPr>
-        <w:t xml:space="preserve"> vivió en el siglo XVIII.</w:t>
-      </w:r>
-      <w:r>
-        <w:t xml:space="preserve"> </w:t>
-      </w:r>
-      <w:r>
-        <w:t xml:space="preserve">cuando tuvimos constancia de esta habilidad adaptativa. Por aquel entonces Edward </w:t>
-      </w:r>
-      <w:proofErr w:type="spellStart"/>
-      <w:r>
-        <w:t>Jenner</w:t>
-      </w:r>
-      <w:proofErr w:type="spellEnd"/>
-      <w:r>
-        <w:t xml:space="preserve">, conocido como ``el padre de la inmunología'' \footnote{\url{https://historia.nationalgeographic.com.es/a/edward-jenner-probablemente-cientifico-que-mas-vidas-ha-salvado-historia_14242}}, comenzó a vacunar a la población inglesa contra </w:t>
+        <w:t>Hay que modificar esta frase: Jenner vivió en el siglo XVIII.</w:t>
+      </w:r>
+      <w:r>
+        <w:t xml:space="preserve"> </w:t>
+      </w:r>
+      <w:r>
+        <w:t xml:space="preserve">cuando tuvimos constancia de esta habilidad adaptativa. Por aquel entonces Edward Jenner, conocido como ``el padre de la inmunología'' \footnote{\url{https://historia.nationalgeographic.com.es/a/edward-jenner-probablemente-cientifico-que-mas-vidas-ha-salvado-historia_14242}}, comenzó a vacunar a la población inglesa contra </w:t>
       </w:r>
       <w:r>
         <w:rPr>
@@ -1314,14 +1328,12 @@
         </w:rPr>
         <w:t xml:space="preserve"> una enfermedad temible  </w:t>
       </w:r>
-      <w:proofErr w:type="spellStart"/>
       <w:r>
         <w:rPr>
           <w:color w:val="FF0000"/>
         </w:rPr>
         <w:t>en</w:t>
       </w:r>
-      <w:proofErr w:type="spellEnd"/>
       <w:r>
         <w:t xml:space="preserve"> </w:t>
       </w:r>
@@ -1332,15 +1344,7 @@
         <w:t>esa época este virus fue la causa de numerosas muertes y desfiguraciones</w:t>
       </w:r>
       <w:r>
-        <w:t xml:space="preserve">. Lo que </w:t>
-      </w:r>
-      <w:proofErr w:type="spellStart"/>
-      <w:r>
-        <w:t>Jenner</w:t>
-      </w:r>
-      <w:proofErr w:type="spellEnd"/>
-      <w:r>
-        <w:t xml:space="preserve"> observó es que los ganaderos que se dedicaban a ordeñar vacas y que contraían el virus de la viruela bovina (\</w:t>
+        <w:t>. Lo que Jenner observó es que los ganaderos que se dedicaban a ordeñar vacas y que contraían el virus de la viruela bovina (\</w:t>
       </w:r>
       <w:proofErr w:type="spellStart"/>
       <w:proofErr w:type="gramStart"/>
@@ -1358,52 +1362,28 @@
       </w:r>
       <w:proofErr w:type="spellEnd"/>
       <w:r>
-        <w:t xml:space="preserve">, en inglés}) raramente contraían la viruela. Así que </w:t>
-      </w:r>
-      <w:proofErr w:type="spellStart"/>
-      <w:r>
-        <w:t>Jenner</w:t>
-      </w:r>
-      <w:proofErr w:type="spellEnd"/>
-      <w:r>
-        <w:t xml:space="preserve"> decidió llevar a cabo un experimento, poniendo en práctica el método conocido como \</w:t>
-      </w:r>
-      <w:proofErr w:type="spellStart"/>
-      <w:r>
-        <w:t>textit</w:t>
+        <w:t>, en inglés}) raramente contraían la viruela. Así que Jenner decidió llevar a cabo un experimento, poniendo en práctica el método conocido como \</w:t>
+      </w:r>
+      <w:proofErr w:type="spellStart"/>
+      <w:r>
+        <w:t>textit</w:t>
+      </w:r>
+      <w:proofErr w:type="spellEnd"/>
+      <w:r>
+        <w:t>{variolización} \</w:t>
+      </w:r>
+      <w:proofErr w:type="spellStart"/>
+      <w:proofErr w:type="gramStart"/>
+      <w:r>
+        <w:t>footnote</w:t>
       </w:r>
       <w:proofErr w:type="spellEnd"/>
       <w:r>
         <w:t>{</w:t>
       </w:r>
-      <w:proofErr w:type="spellStart"/>
-      <w:r>
-        <w:t>variolización</w:t>
-      </w:r>
-      <w:proofErr w:type="spellEnd"/>
-      <w:r>
-        <w:t>} \</w:t>
-      </w:r>
-      <w:proofErr w:type="spellStart"/>
-      <w:proofErr w:type="gramStart"/>
-      <w:r>
-        <w:t>footnote</w:t>
-      </w:r>
-      <w:proofErr w:type="spellEnd"/>
-      <w:r>
-        <w:t>{</w:t>
-      </w:r>
-      <w:proofErr w:type="gramEnd"/>
-      <w:r>
-        <w:t xml:space="preserve">Este proceso consistía en inocular material infectado a una persona sana y fue introducido en Londres en 1721 por  Lady </w:t>
-      </w:r>
-      <w:proofErr w:type="spellStart"/>
-      <w:r>
-        <w:t>Montagu</w:t>
-      </w:r>
-      <w:proofErr w:type="spellEnd"/>
-      <w:r>
-        <w:t xml:space="preserve">, esposa del embajador inglés en Turquía.} que aprendió en el hospital de San Jorge de Londres: para ello, guardó pus de uno de los ganaderos con viruela bovina y lo usó para inocular a un niño sano, James Phillips. El resultado fue una fiebre leve que desapareció a los pocos días, después Phillips fue </w:t>
+      <w:proofErr w:type="gramEnd"/>
+      <w:r>
+        <w:t xml:space="preserve">Este proceso consistía en inocular material infectado a una persona sana y fue introducido en Londres en 1721 por  Lady Montagu, esposa del embajador inglés en Turquía.} que aprendió en el hospital de San Jorge de Londres: para ello, guardó pus de uno de los ganaderos con viruela bovina y lo usó para inocular a un niño sano, James Phillips. El resultado fue una fiebre leve que desapareció a los pocos días, después Phillips fue </w:t>
       </w:r>
       <w:proofErr w:type="spellStart"/>
       <w:r>
@@ -1411,15 +1391,7 @@
       </w:r>
       <w:proofErr w:type="spellEnd"/>
       <w:r>
-        <w:t xml:space="preserve"> con pus proveniente de una persona con viruela, pero no contrajo la enfermedad. De esta manera, </w:t>
-      </w:r>
-      <w:proofErr w:type="spellStart"/>
-      <w:r>
-        <w:t>Jenner</w:t>
-      </w:r>
-      <w:proofErr w:type="spellEnd"/>
-      <w:r>
-        <w:t xml:space="preserve"> demostró que el sistema inmune humano podía proporcionar armas para protegernos de un intruso que no había visto antes, ¡había inventado la </w:t>
+        <w:t xml:space="preserve"> con pus proveniente de una persona con viruela, pero no contrajo la enfermedad. De esta manera, Jenner demostró que el sistema inmune humano podía proporcionar armas para protegernos de un intruso que no había visto antes, ¡había inventado la </w:t>
       </w:r>
       <w:proofErr w:type="gramStart"/>
       <w:r>
@@ -2208,6 +2180,7 @@
       <w:r>
         <w:t xml:space="preserve">}.  La superficie de las células T también consta de unas moléculas que permiten la interacción con los </w:t>
       </w:r>
+      <w:commentRangeStart w:id="4"/>
       <w:r>
         <w:rPr>
           <w:color w:val="00B050"/>
@@ -2226,183 +2199,185 @@
         <w:rPr>
           <w:color w:val="00B050"/>
         </w:rPr>
+        <w:t>{anticuerpos}</w:t>
+      </w:r>
+      <w:commentRangeEnd w:id="4"/>
+      <w:r>
+        <w:rPr>
+          <w:rStyle w:val="Refdecomentario"/>
+        </w:rPr>
+        <w:commentReference w:id="4"/>
+      </w:r>
+      <w:r>
+        <w:rPr>
+          <w:color w:val="00B050"/>
+        </w:rPr>
+        <w:t xml:space="preserve"> </w:t>
+      </w:r>
+      <w:r>
+        <w:rPr>
+          <w:color w:val="00B050"/>
+        </w:rPr>
+        <w:t xml:space="preserve"> ¿ anticuerpos o </w:t>
+      </w:r>
+      <w:proofErr w:type="gramStart"/>
+      <w:r>
+        <w:rPr>
+          <w:color w:val="00B050"/>
+        </w:rPr>
+        <w:t>antígenos ?</w:t>
+      </w:r>
+      <w:r>
+        <w:t>llamados</w:t>
+      </w:r>
+      <w:proofErr w:type="gramEnd"/>
+      <w:r>
+        <w:t xml:space="preserve"> receptores (TCR, \</w:t>
+      </w:r>
+      <w:proofErr w:type="spellStart"/>
+      <w:r>
+        <w:t>textit</w:t>
+      </w:r>
+      <w:proofErr w:type="spellEnd"/>
+      <w:r>
+        <w:t xml:space="preserve">{T Cell </w:t>
+      </w:r>
+      <w:proofErr w:type="spellStart"/>
+      <w:r>
+        <w:t>Receptors</w:t>
+      </w:r>
+      <w:proofErr w:type="spellEnd"/>
+      <w:r>
+        <w:t xml:space="preserve">}). Estos receptores </w:t>
+      </w:r>
+      <w:r>
+        <w:rPr>
+          <w:color w:val="FF0000"/>
+        </w:rPr>
+        <w:t xml:space="preserve">son de gran importancia, pues son el medio que tienen las células </w:t>
+      </w:r>
+      <w:proofErr w:type="gramStart"/>
+      <w:r>
+        <w:rPr>
+          <w:color w:val="FF0000"/>
+        </w:rPr>
+        <w:t>para</w:t>
+      </w:r>
+      <w:r>
+        <w:t xml:space="preserve"> </w:t>
+      </w:r>
+      <w:r>
+        <w:t xml:space="preserve"> </w:t>
+      </w:r>
+      <w:r>
+        <w:rPr>
+          <w:color w:val="0070C0"/>
+        </w:rPr>
+        <w:t>permiten</w:t>
+      </w:r>
+      <w:proofErr w:type="gramEnd"/>
+      <w:r>
+        <w:rPr>
+          <w:color w:val="0070C0"/>
+        </w:rPr>
+        <w:t xml:space="preserve"> a estas células </w:t>
+      </w:r>
+      <w:r>
+        <w:t xml:space="preserve">obtener información de su entorno y </w:t>
+      </w:r>
+      <w:r>
+        <w:rPr>
+          <w:color w:val="FF0000"/>
+        </w:rPr>
+        <w:t>poder</w:t>
+      </w:r>
+      <w:r>
+        <w:t xml:space="preserve"> tomar decisiones en base</w:t>
+      </w:r>
+      <w:r>
+        <w:t xml:space="preserve"> </w:t>
+      </w:r>
+      <w:r>
+        <w:rPr>
+          <w:color w:val="0070C0"/>
+        </w:rPr>
+        <w:t xml:space="preserve">a esa información </w:t>
+      </w:r>
+      <w:r>
+        <w:rPr>
+          <w:color w:val="0070C0"/>
+        </w:rPr>
+        <w:t xml:space="preserve"> </w:t>
+      </w:r>
+      <w:r>
+        <w:rPr>
+          <w:color w:val="FF0000"/>
+        </w:rPr>
+        <w:t>a ello</w:t>
+      </w:r>
+      <w:r>
+        <w:t xml:space="preserve">. Por ejemplo, cuando los receptores de una célula T enlazan con </w:t>
+      </w:r>
+      <w:r>
+        <w:rPr>
+          <w:color w:val="FF0000"/>
+        </w:rPr>
+        <w:t xml:space="preserve">el correspondiente </w:t>
+      </w:r>
+      <w:r>
+        <w:rPr>
+          <w:color w:val="0070C0"/>
+        </w:rPr>
+        <w:t>un</w:t>
+      </w:r>
+      <w:r>
+        <w:t xml:space="preserve"> </w:t>
+      </w:r>
+      <w:r>
+        <w:t>antígeno</w:t>
+      </w:r>
+      <w:r>
+        <w:t xml:space="preserve"> </w:t>
+      </w:r>
+      <w:proofErr w:type="gramStart"/>
+      <w:r>
+        <w:rPr>
+          <w:color w:val="0070C0"/>
+        </w:rPr>
+        <w:t xml:space="preserve">compatible </w:t>
+      </w:r>
+      <w:r>
+        <w:t>,</w:t>
+      </w:r>
+      <w:proofErr w:type="gramEnd"/>
+      <w:r>
+        <w:t xml:space="preserve"> las células proliferan para dar lugar a otras con la misma especificidad, es decir, que enlacen con el mismo antígeno. Esta decisión de reproducción, que discutiremos con más detalle en los capítulos que siguen, es específica y lenta, tarda alrededor de una semana en completarse \</w:t>
+      </w:r>
+      <w:proofErr w:type="spellStart"/>
+      <w:r>
+        <w:t>citep</w:t>
+      </w:r>
+      <w:proofErr w:type="spellEnd"/>
+      <w:r>
         <w:t>{</w:t>
       </w:r>
-      <w:proofErr w:type="gramStart"/>
-      <w:r>
-        <w:rPr>
-          <w:color w:val="00B050"/>
-        </w:rPr>
-        <w:t xml:space="preserve">anticuerpos} </w:t>
-      </w:r>
-      <w:r>
-        <w:rPr>
-          <w:color w:val="00B050"/>
-        </w:rPr>
-        <w:t xml:space="preserve"> ¿</w:t>
-      </w:r>
-      <w:proofErr w:type="gramEnd"/>
-      <w:r>
-        <w:rPr>
-          <w:color w:val="00B050"/>
-        </w:rPr>
-        <w:t xml:space="preserve"> anticuerpos o antígenos ?</w:t>
-      </w:r>
-      <w:r>
-        <w:t>llamados receptores (TCR, \</w:t>
-      </w:r>
-      <w:proofErr w:type="spellStart"/>
-      <w:r>
-        <w:t>textit</w:t>
-      </w:r>
-      <w:proofErr w:type="spellEnd"/>
-      <w:r>
-        <w:t xml:space="preserve">{T </w:t>
-      </w:r>
-      <w:proofErr w:type="spellStart"/>
-      <w:r>
-        <w:t>Cell</w:t>
-      </w:r>
-      <w:proofErr w:type="spellEnd"/>
-      <w:r>
-        <w:t xml:space="preserve"> </w:t>
-      </w:r>
-      <w:proofErr w:type="spellStart"/>
-      <w:r>
-        <w:t>Receptors</w:t>
-      </w:r>
-      <w:proofErr w:type="spellEnd"/>
-      <w:r>
-        <w:t xml:space="preserve">}). Estos receptores </w:t>
-      </w:r>
-      <w:r>
-        <w:rPr>
-          <w:color w:val="FF0000"/>
-        </w:rPr>
-        <w:t xml:space="preserve">son de gran importancia, pues son el medio que tienen las células </w:t>
-      </w:r>
-      <w:proofErr w:type="gramStart"/>
-      <w:r>
-        <w:rPr>
-          <w:color w:val="FF0000"/>
-        </w:rPr>
-        <w:t>para</w:t>
-      </w:r>
-      <w:r>
-        <w:t xml:space="preserve"> </w:t>
-      </w:r>
-      <w:r>
-        <w:t xml:space="preserve"> </w:t>
-      </w:r>
-      <w:r>
-        <w:rPr>
-          <w:color w:val="0070C0"/>
-        </w:rPr>
-        <w:t>permiten</w:t>
-      </w:r>
-      <w:proofErr w:type="gramEnd"/>
-      <w:r>
-        <w:rPr>
-          <w:color w:val="0070C0"/>
-        </w:rPr>
-        <w:t xml:space="preserve"> a estas células </w:t>
-      </w:r>
-      <w:r>
-        <w:t xml:space="preserve">obtener información de su entorno y </w:t>
-      </w:r>
-      <w:r>
-        <w:rPr>
-          <w:color w:val="FF0000"/>
-        </w:rPr>
-        <w:t>poder</w:t>
-      </w:r>
-      <w:r>
-        <w:t xml:space="preserve"> tomar decisiones en base</w:t>
-      </w:r>
-      <w:r>
-        <w:t xml:space="preserve"> </w:t>
-      </w:r>
-      <w:r>
-        <w:rPr>
-          <w:color w:val="0070C0"/>
-        </w:rPr>
-        <w:t xml:space="preserve">a esa información </w:t>
-      </w:r>
-      <w:r>
-        <w:rPr>
-          <w:color w:val="0070C0"/>
-        </w:rPr>
-        <w:t xml:space="preserve"> </w:t>
-      </w:r>
-      <w:r>
-        <w:rPr>
-          <w:color w:val="FF0000"/>
-        </w:rPr>
-        <w:t>a ello</w:t>
-      </w:r>
-      <w:r>
-        <w:t xml:space="preserve">. Por ejemplo, cuando los receptores de una célula T enlazan con </w:t>
-      </w:r>
-      <w:r>
-        <w:rPr>
-          <w:color w:val="FF0000"/>
-        </w:rPr>
-        <w:t xml:space="preserve">el correspondiente </w:t>
-      </w:r>
-      <w:r>
-        <w:rPr>
-          <w:color w:val="0070C0"/>
-        </w:rPr>
-        <w:t>un</w:t>
-      </w:r>
-      <w:r>
-        <w:t xml:space="preserve"> </w:t>
-      </w:r>
-      <w:r>
-        <w:t>antígeno</w:t>
-      </w:r>
-      <w:r>
-        <w:t xml:space="preserve"> </w:t>
-      </w:r>
-      <w:proofErr w:type="gramStart"/>
-      <w:r>
-        <w:rPr>
-          <w:color w:val="0070C0"/>
-        </w:rPr>
-        <w:t xml:space="preserve">compatible </w:t>
-      </w:r>
-      <w:r>
-        <w:t>,</w:t>
-      </w:r>
-      <w:proofErr w:type="gramEnd"/>
-      <w:r>
-        <w:t xml:space="preserve"> las células proliferan para dar lugar a otras con la misma especificidad, es decir, que enlacen con el mismo antígeno. Esta decisión de reproducción, que discutiremos con más detalle en los capítulos que siguen, es específica y lenta, tarda alrededor de una semana en completarse \</w:t>
-      </w:r>
-      <w:proofErr w:type="spellStart"/>
-      <w:r>
-        <w:t>citep</w:t>
+      <w:proofErr w:type="spellStart"/>
+      <w:r>
+        <w:t>theHowItWorks</w:t>
+      </w:r>
+      <w:proofErr w:type="spellEnd"/>
+      <w:r>
+        <w:t>}, lo que contrasta con la respuesta rápida que nos ofrecía el \</w:t>
+      </w:r>
+      <w:proofErr w:type="spellStart"/>
+      <w:proofErr w:type="gramStart"/>
+      <w:r>
+        <w:t>textit</w:t>
       </w:r>
       <w:proofErr w:type="spellEnd"/>
       <w:r>
         <w:t>{</w:t>
       </w:r>
-      <w:proofErr w:type="spellStart"/>
-      <w:r>
-        <w:t>theHowItWorks</w:t>
-      </w:r>
-      <w:proofErr w:type="spellEnd"/>
-      <w:r>
-        <w:t>}, lo que contrasta con la respuesta rápida que nos ofrecía el \</w:t>
-      </w:r>
-      <w:proofErr w:type="spellStart"/>
-      <w:proofErr w:type="gramStart"/>
-      <w:r>
-        <w:t>textit</w:t>
-      </w:r>
-      <w:proofErr w:type="spellEnd"/>
-      <w:r>
-        <w:t>{</w:t>
-      </w:r>
       <w:proofErr w:type="gramEnd"/>
       <w:r>
         <w:t>sistema inmune innato}.</w:t>
@@ -2452,6 +2427,7 @@
           <w:color w:val="00B050"/>
         </w:rPr>
       </w:pPr>
+      <w:commentRangeStart w:id="5"/>
       <w:proofErr w:type="gramStart"/>
       <w:r>
         <w:rPr>
@@ -2471,14 +2447,29 @@
         <w:rPr>
           <w:color w:val="00B050"/>
         </w:rPr>
-        <w:t>¿ Que</w:t>
-      </w:r>
+        <w:t xml:space="preserve">¿ </w:t>
+      </w:r>
+      <w:proofErr w:type="spellStart"/>
+      <w:r>
+        <w:rPr>
+          <w:color w:val="00B050"/>
+        </w:rPr>
+        <w:t>Que</w:t>
+      </w:r>
+      <w:proofErr w:type="spellEnd"/>
       <w:proofErr w:type="gramEnd"/>
       <w:r>
         <w:rPr>
           <w:color w:val="00B050"/>
         </w:rPr>
         <w:t xml:space="preserve"> papel juegan los anticuerpos en toda esta historia ?¿ No habíamos quedado en que los anticuerpos marcan los agentes que hay que destruir?</w:t>
+      </w:r>
+      <w:commentRangeEnd w:id="5"/>
+      <w:r>
+        <w:rPr>
+          <w:rStyle w:val="Refdecomentario"/>
+        </w:rPr>
+        <w:commentReference w:id="5"/>
       </w:r>
     </w:p>
     <w:p>
@@ -2838,15 +2829,7 @@
       </w:r>
       <w:proofErr w:type="gramEnd"/>
       <w:r>
-        <w:t xml:space="preserve">expansión </w:t>
-      </w:r>
-      <w:proofErr w:type="spellStart"/>
-      <w:r>
-        <w:t>clonal</w:t>
-      </w:r>
-      <w:proofErr w:type="spellEnd"/>
-      <w:r>
-        <w:t>}.</w:t>
+        <w:t>expansión clonal}.</w:t>
       </w:r>
     </w:p>
     <w:p>
@@ -2936,15 +2919,7 @@
       </w:r>
       <w:proofErr w:type="gramEnd"/>
       <w:r>
-        <w:t xml:space="preserve">contracción </w:t>
-      </w:r>
-      <w:proofErr w:type="spellStart"/>
-      <w:r>
-        <w:t>clonal</w:t>
-      </w:r>
-      <w:proofErr w:type="spellEnd"/>
-      <w:r>
-        <w:t xml:space="preserve">}. </w:t>
+        <w:t xml:space="preserve">contracción clonal}. </w:t>
       </w:r>
       <w:r>
         <w:rPr>
@@ -3164,15 +3139,7 @@
         <w:rPr>
           <w:color w:val="FF0000"/>
         </w:rPr>
-        <w:t xml:space="preserve"> han </w:t>
-      </w:r>
-      <w:bookmarkStart w:id="0" w:name="_GoBack"/>
-      <w:bookmarkEnd w:id="0"/>
-      <w:r>
-        <w:rPr>
-          <w:color w:val="FF0000"/>
-        </w:rPr>
-        <w:t>extraído</w:t>
+        <w:t xml:space="preserve"> han extraído</w:t>
       </w:r>
       <w:r>
         <w:t>.</w:t>
@@ -3186,6 +3153,139 @@
     </w:sectPr>
   </w:body>
 </w:document>
+</file>
+
+<file path=word/comments.xml><?xml version="1.0" encoding="utf-8"?>
+<w:comments xmlns:wpc="http://schemas.microsoft.com/office/word/2010/wordprocessingCanvas" xmlns:cx="http://schemas.microsoft.com/office/drawing/2014/chartex" xmlns:cx1="http://schemas.microsoft.com/office/drawing/2015/9/8/chartex" xmlns:cx2="http://schemas.microsoft.com/office/drawing/2015/10/21/chartex" xmlns:cx3="http://schemas.microsoft.com/office/drawing/2016/5/9/chartex" xmlns:cx4="http://schemas.microsoft.com/office/drawing/2016/5/10/chartex" xmlns:cx5="http://schemas.microsoft.com/office/drawing/2016/5/11/chartex" xmlns:cx6="http://schemas.microsoft.com/office/drawing/2016/5/12/chartex" xmlns:cx7="http://schemas.microsoft.com/office/drawing/2016/5/13/chartex" xmlns:cx8="http://schemas.microsoft.com/office/drawing/2016/5/14/chartex" xmlns:mc="http://schemas.openxmlformats.org/markup-compatibility/2006" xmlns:aink="http://schemas.microsoft.com/office/drawing/2016/ink" xmlns:am3d="http://schemas.microsoft.com/office/drawing/2017/model3d" xmlns:o="urn:schemas-microsoft-com:office:office" xmlns:r="http://schemas.openxmlformats.org/officeDocument/2006/relationships" xmlns:m="http://schemas.openxmlformats.org/officeDocument/2006/math" xmlns:v="urn:schemas-microsoft-com:vml" xmlns:wp14="http://schemas.microsoft.com/office/word/2010/wordprocessingDrawing" xmlns:wp="http://schemas.openxmlformats.org/drawingml/2006/wordprocessingDrawing" xmlns:w10="urn:schemas-microsoft-com:office:word" xmlns:w="http://schemas.openxmlformats.org/wordprocessingml/2006/main" xmlns:w14="http://schemas.microsoft.com/office/word/2010/wordml" xmlns:w15="http://schemas.microsoft.com/office/word/2012/wordml" xmlns:w16cid="http://schemas.microsoft.com/office/word/2016/wordml/cid" xmlns:w16se="http://schemas.microsoft.com/office/word/2015/wordml/symex" xmlns:wpg="http://schemas.microsoft.com/office/word/2010/wordprocessingGroup" xmlns:wpi="http://schemas.microsoft.com/office/word/2010/wordprocessingInk" xmlns:wne="http://schemas.microsoft.com/office/word/2006/wordml" xmlns:wps="http://schemas.microsoft.com/office/word/2010/wordprocessingShape" mc:Ignorable="w14 w15 w16se w16cid wp14">
+  <w:comment w:id="0" w:author="Belén" w:date="2020-03-28T17:02:00Z" w:initials="B">
+    <w:p>
+      <w:pPr>
+        <w:pStyle w:val="Textocomentario"/>
+      </w:pPr>
+      <w:r>
+        <w:rPr>
+          <w:rStyle w:val="Refdecomentario"/>
+        </w:rPr>
+        <w:annotationRef/>
+      </w:r>
+      <w:r>
+        <w:t>Supongo que esto se refiere a referenciar JTB</w:t>
+      </w:r>
+    </w:p>
+  </w:comment>
+  <w:comment w:id="1" w:author="Belén" w:date="2020-03-28T17:05:00Z" w:initials="B">
+    <w:p>
+      <w:pPr>
+        <w:pStyle w:val="Textocomentario"/>
+      </w:pPr>
+      <w:r>
+        <w:rPr>
+          <w:rStyle w:val="Refdecomentario"/>
+        </w:rPr>
+        <w:annotationRef/>
+      </w:r>
+      <w:proofErr w:type="gramStart"/>
+      <w:r>
+        <w:t>Por qué el quitar los ejemplos?</w:t>
+      </w:r>
+      <w:proofErr w:type="gramEnd"/>
+    </w:p>
+  </w:comment>
+  <w:comment w:id="2" w:author="Belén" w:date="2020-03-28T20:39:00Z" w:initials="B">
+    <w:p>
+      <w:pPr>
+        <w:pStyle w:val="Textocomentario"/>
+      </w:pPr>
+      <w:r>
+        <w:rPr>
+          <w:rStyle w:val="Refdecomentario"/>
+        </w:rPr>
+        <w:annotationRef/>
+      </w:r>
+      <w:r>
+        <w:t>Sí, el texto dice que solo los vertebrados</w:t>
+      </w:r>
+      <w:r>
+        <w:t xml:space="preserve"> tenemos este SI adaptativo</w:t>
+      </w:r>
+      <w:r>
+        <w:t xml:space="preserve">. </w:t>
+      </w:r>
+      <w:r>
+        <w:t xml:space="preserve">Si la infección es pequeña basta con el </w:t>
+      </w:r>
+      <w:r>
+        <w:t>innato,</w:t>
+      </w:r>
+      <w:r>
+        <w:t xml:space="preserve"> pero si no hay que echar mano al adaptativo, ¿es eso a lo que te refieres </w:t>
+      </w:r>
+      <w:r>
+        <w:t xml:space="preserve">aquí? El SI innato y el adaptativo se complementan </w:t>
+      </w:r>
+    </w:p>
+  </w:comment>
+  <w:comment w:id="4" w:author="Belén" w:date="2020-03-28T17:43:00Z" w:initials="B">
+    <w:p>
+      <w:pPr>
+        <w:pStyle w:val="Textocomentario"/>
+      </w:pPr>
+      <w:r>
+        <w:rPr>
+          <w:rStyle w:val="Refdecomentario"/>
+        </w:rPr>
+        <w:annotationRef/>
+      </w:r>
+      <w:r>
+        <w:t>Antígenos, sí</w:t>
+      </w:r>
+    </w:p>
+  </w:comment>
+  <w:comment w:id="5" w:author="Belén" w:date="2020-03-29T14:35:00Z" w:initials="B">
+    <w:p>
+      <w:pPr>
+        <w:pStyle w:val="Textocomentario"/>
+      </w:pPr>
+      <w:r>
+        <w:rPr>
+          <w:rStyle w:val="Refdecomentario"/>
+        </w:rPr>
+        <w:annotationRef/>
+      </w:r>
+      <w:r>
+        <w:t>He metido información sobre las células presentadoras de antígeno</w:t>
+      </w:r>
+    </w:p>
+  </w:comment>
+</w:comments>
+</file>
+
+<file path=word/commentsExtended.xml><?xml version="1.0" encoding="utf-8"?>
+<w15:commentsEx xmlns:wpc="http://schemas.microsoft.com/office/word/2010/wordprocessingCanvas" xmlns:cx="http://schemas.microsoft.com/office/drawing/2014/chartex" xmlns:cx1="http://schemas.microsoft.com/office/drawing/2015/9/8/chartex" xmlns:cx2="http://schemas.microsoft.com/office/drawing/2015/10/21/chartex" xmlns:cx3="http://schemas.microsoft.com/office/drawing/2016/5/9/chartex" xmlns:cx4="http://schemas.microsoft.com/office/drawing/2016/5/10/chartex" xmlns:cx5="http://schemas.microsoft.com/office/drawing/2016/5/11/chartex" xmlns:cx6="http://schemas.microsoft.com/office/drawing/2016/5/12/chartex" xmlns:cx7="http://schemas.microsoft.com/office/drawing/2016/5/13/chartex" xmlns:cx8="http://schemas.microsoft.com/office/drawing/2016/5/14/chartex" xmlns:mc="http://schemas.openxmlformats.org/markup-compatibility/2006" xmlns:aink="http://schemas.microsoft.com/office/drawing/2016/ink" xmlns:am3d="http://schemas.microsoft.com/office/drawing/2017/model3d" xmlns:o="urn:schemas-microsoft-com:office:office" xmlns:r="http://schemas.openxmlformats.org/officeDocument/2006/relationships" xmlns:m="http://schemas.openxmlformats.org/officeDocument/2006/math" xmlns:v="urn:schemas-microsoft-com:vml" xmlns:wp14="http://schemas.microsoft.com/office/word/2010/wordprocessingDrawing" xmlns:wp="http://schemas.openxmlformats.org/drawingml/2006/wordprocessingDrawing" xmlns:w10="urn:schemas-microsoft-com:office:word" xmlns:w="http://schemas.openxmlformats.org/wordprocessingml/2006/main" xmlns:w14="http://schemas.microsoft.com/office/word/2010/wordml" xmlns:w15="http://schemas.microsoft.com/office/word/2012/wordml" xmlns:w16cid="http://schemas.microsoft.com/office/word/2016/wordml/cid" xmlns:w16se="http://schemas.microsoft.com/office/word/2015/wordml/symex" xmlns:wpg="http://schemas.microsoft.com/office/word/2010/wordprocessingGroup" xmlns:wpi="http://schemas.microsoft.com/office/word/2010/wordprocessingInk" xmlns:wne="http://schemas.microsoft.com/office/word/2006/wordml" xmlns:wps="http://schemas.microsoft.com/office/word/2010/wordprocessingShape" mc:Ignorable="w14 w15 w16se w16cid wp14">
+  <w15:commentEx w15:paraId="54196169" w15:done="0"/>
+  <w15:commentEx w15:paraId="6CBACC9D" w15:done="0"/>
+  <w15:commentEx w15:paraId="55488A36" w15:done="0"/>
+  <w15:commentEx w15:paraId="5AEB181A" w15:done="0"/>
+  <w15:commentEx w15:paraId="204122C2" w15:done="0"/>
+</w15:commentsEx>
+</file>
+
+<file path=word/commentsIds.xml><?xml version="1.0" encoding="utf-8"?>
+<w16cid:commentsIds xmlns:wpc="http://schemas.microsoft.com/office/word/2010/wordprocessingCanvas" xmlns:cx="http://schemas.microsoft.com/office/drawing/2014/chartex" xmlns:cx1="http://schemas.microsoft.com/office/drawing/2015/9/8/chartex" xmlns:cx2="http://schemas.microsoft.com/office/drawing/2015/10/21/chartex" xmlns:cx3="http://schemas.microsoft.com/office/drawing/2016/5/9/chartex" xmlns:cx4="http://schemas.microsoft.com/office/drawing/2016/5/10/chartex" xmlns:cx5="http://schemas.microsoft.com/office/drawing/2016/5/11/chartex" xmlns:cx6="http://schemas.microsoft.com/office/drawing/2016/5/12/chartex" xmlns:cx7="http://schemas.microsoft.com/office/drawing/2016/5/13/chartex" xmlns:cx8="http://schemas.microsoft.com/office/drawing/2016/5/14/chartex" xmlns:mc="http://schemas.openxmlformats.org/markup-compatibility/2006" xmlns:aink="http://schemas.microsoft.com/office/drawing/2016/ink" xmlns:am3d="http://schemas.microsoft.com/office/drawing/2017/model3d" xmlns:o="urn:schemas-microsoft-com:office:office" xmlns:r="http://schemas.openxmlformats.org/officeDocument/2006/relationships" xmlns:m="http://schemas.openxmlformats.org/officeDocument/2006/math" xmlns:v="urn:schemas-microsoft-com:vml" xmlns:wp14="http://schemas.microsoft.com/office/word/2010/wordprocessingDrawing" xmlns:wp="http://schemas.openxmlformats.org/drawingml/2006/wordprocessingDrawing" xmlns:w10="urn:schemas-microsoft-com:office:word" xmlns:w="http://schemas.openxmlformats.org/wordprocessingml/2006/main" xmlns:w14="http://schemas.microsoft.com/office/word/2010/wordml" xmlns:w15="http://schemas.microsoft.com/office/word/2012/wordml" xmlns:w16cid="http://schemas.microsoft.com/office/word/2016/wordml/cid" xmlns:w16se="http://schemas.microsoft.com/office/word/2015/wordml/symex" xmlns:wpg="http://schemas.microsoft.com/office/word/2010/wordprocessingGroup" xmlns:wpi="http://schemas.microsoft.com/office/word/2010/wordprocessingInk" xmlns:wne="http://schemas.microsoft.com/office/word/2006/wordml" xmlns:wps="http://schemas.microsoft.com/office/word/2010/wordprocessingShape" mc:Ignorable="w14 w15 w16se w16cid wp14">
+  <w16cid:commentId w16cid:paraId="54196169" w16cid:durableId="222A018A"/>
+  <w16cid:commentId w16cid:paraId="6CBACC9D" w16cid:durableId="222A0268"/>
+  <w16cid:commentId w16cid:paraId="55488A36" w16cid:durableId="222A3468"/>
+  <w16cid:commentId w16cid:paraId="5AEB181A" w16cid:durableId="222A0B44"/>
+  <w16cid:commentId w16cid:paraId="204122C2" w16cid:durableId="222B30BA"/>
+</w16cid:commentsIds>
+</file>
+
+<file path=word/people.xml><?xml version="1.0" encoding="utf-8"?>
+<w15:people xmlns:wpc="http://schemas.microsoft.com/office/word/2010/wordprocessingCanvas" xmlns:cx="http://schemas.microsoft.com/office/drawing/2014/chartex" xmlns:cx1="http://schemas.microsoft.com/office/drawing/2015/9/8/chartex" xmlns:cx2="http://schemas.microsoft.com/office/drawing/2015/10/21/chartex" xmlns:cx3="http://schemas.microsoft.com/office/drawing/2016/5/9/chartex" xmlns:cx4="http://schemas.microsoft.com/office/drawing/2016/5/10/chartex" xmlns:cx5="http://schemas.microsoft.com/office/drawing/2016/5/11/chartex" xmlns:cx6="http://schemas.microsoft.com/office/drawing/2016/5/12/chartex" xmlns:cx7="http://schemas.microsoft.com/office/drawing/2016/5/13/chartex" xmlns:cx8="http://schemas.microsoft.com/office/drawing/2016/5/14/chartex" xmlns:mc="http://schemas.openxmlformats.org/markup-compatibility/2006" xmlns:aink="http://schemas.microsoft.com/office/drawing/2016/ink" xmlns:am3d="http://schemas.microsoft.com/office/drawing/2017/model3d" xmlns:o="urn:schemas-microsoft-com:office:office" xmlns:r="http://schemas.openxmlformats.org/officeDocument/2006/relationships" xmlns:m="http://schemas.openxmlformats.org/officeDocument/2006/math" xmlns:v="urn:schemas-microsoft-com:vml" xmlns:wp14="http://schemas.microsoft.com/office/word/2010/wordprocessingDrawing" xmlns:wp="http://schemas.openxmlformats.org/drawingml/2006/wordprocessingDrawing" xmlns:w10="urn:schemas-microsoft-com:office:word" xmlns:w="http://schemas.openxmlformats.org/wordprocessingml/2006/main" xmlns:w14="http://schemas.microsoft.com/office/word/2010/wordml" xmlns:w15="http://schemas.microsoft.com/office/word/2012/wordml" xmlns:w16cid="http://schemas.microsoft.com/office/word/2016/wordml/cid" xmlns:w16se="http://schemas.microsoft.com/office/word/2015/wordml/symex" xmlns:wpg="http://schemas.microsoft.com/office/word/2010/wordprocessingGroup" xmlns:wpi="http://schemas.microsoft.com/office/word/2010/wordprocessingInk" xmlns:wne="http://schemas.microsoft.com/office/word/2006/wordml" xmlns:wps="http://schemas.microsoft.com/office/word/2010/wordprocessingShape" mc:Ignorable="w14 w15 w16se w16cid wp14">
+  <w15:person w15:author="Belén">
+    <w15:presenceInfo w15:providerId="Windows Live" w15:userId="f156e049349e6ce0"/>
+  </w15:person>
+</w15:people>
 </file>
 
 <file path=word/styles.xml><?xml version="1.0" encoding="utf-8"?>
@@ -3205,7 +3305,7 @@
       </w:pPr>
     </w:pPrDefault>
   </w:docDefaults>
-  <w:latentStyles w:defLockedState="0" w:defUIPriority="99" w:defSemiHidden="0" w:defUnhideWhenUsed="0" w:defQFormat="0" w:count="375">
+  <w:latentStyles w:defLockedState="0" w:defUIPriority="99" w:defSemiHidden="0" w:defUnhideWhenUsed="0" w:defQFormat="0" w:count="377">
     <w:lsdException w:name="Normal" w:uiPriority="0" w:qFormat="1"/>
     <w:lsdException w:name="heading 1" w:uiPriority="9" w:qFormat="1"/>
     <w:lsdException w:name="heading 2" w:semiHidden="1" w:uiPriority="9" w:unhideWhenUsed="1" w:qFormat="1"/>
@@ -3581,6 +3681,8 @@
     <w:lsdException w:name="Smart Hyperlink" w:semiHidden="1" w:unhideWhenUsed="1"/>
     <w:lsdException w:name="Hashtag" w:semiHidden="1" w:unhideWhenUsed="1"/>
     <w:lsdException w:name="Unresolved Mention" w:semiHidden="1" w:unhideWhenUsed="1"/>
+    <w:lsdException w:name="Smart Link" w:semiHidden="1" w:unhideWhenUsed="1"/>
+    <w:lsdException w:name="Smart Link Error" w:semiHidden="1" w:unhideWhenUsed="1"/>
   </w:latentStyles>
   <w:style w:type="paragraph" w:default="1" w:styleId="Normal">
     <w:name w:val="Normal"/>
@@ -3612,6 +3714,104 @@
     <w:uiPriority w:val="99"/>
     <w:semiHidden/>
     <w:unhideWhenUsed/>
+  </w:style>
+  <w:style w:type="character" w:styleId="Refdecomentario">
+    <w:name w:val="annotation reference"/>
+    <w:basedOn w:val="Fuentedeprrafopredeter"/>
+    <w:uiPriority w:val="99"/>
+    <w:semiHidden/>
+    <w:unhideWhenUsed/>
+    <w:rsid w:val="00EF736B"/>
+    <w:rPr>
+      <w:sz w:val="16"/>
+      <w:szCs w:val="16"/>
+    </w:rPr>
+  </w:style>
+  <w:style w:type="paragraph" w:styleId="Textocomentario">
+    <w:name w:val="annotation text"/>
+    <w:basedOn w:val="Normal"/>
+    <w:link w:val="TextocomentarioCar"/>
+    <w:uiPriority w:val="99"/>
+    <w:semiHidden/>
+    <w:unhideWhenUsed/>
+    <w:rsid w:val="00EF736B"/>
+    <w:pPr>
+      <w:spacing w:line="240" w:lineRule="auto"/>
+    </w:pPr>
+    <w:rPr>
+      <w:sz w:val="20"/>
+      <w:szCs w:val="20"/>
+    </w:rPr>
+  </w:style>
+  <w:style w:type="character" w:customStyle="1" w:styleId="TextocomentarioCar">
+    <w:name w:val="Texto comentario Car"/>
+    <w:basedOn w:val="Fuentedeprrafopredeter"/>
+    <w:link w:val="Textocomentario"/>
+    <w:uiPriority w:val="99"/>
+    <w:semiHidden/>
+    <w:rsid w:val="00EF736B"/>
+    <w:rPr>
+      <w:sz w:val="20"/>
+      <w:szCs w:val="20"/>
+    </w:rPr>
+  </w:style>
+  <w:style w:type="paragraph" w:styleId="Asuntodelcomentario">
+    <w:name w:val="annotation subject"/>
+    <w:basedOn w:val="Textocomentario"/>
+    <w:next w:val="Textocomentario"/>
+    <w:link w:val="AsuntodelcomentarioCar"/>
+    <w:uiPriority w:val="99"/>
+    <w:semiHidden/>
+    <w:unhideWhenUsed/>
+    <w:rsid w:val="00EF736B"/>
+    <w:rPr>
+      <w:b/>
+      <w:bCs/>
+    </w:rPr>
+  </w:style>
+  <w:style w:type="character" w:customStyle="1" w:styleId="AsuntodelcomentarioCar">
+    <w:name w:val="Asunto del comentario Car"/>
+    <w:basedOn w:val="TextocomentarioCar"/>
+    <w:link w:val="Asuntodelcomentario"/>
+    <w:uiPriority w:val="99"/>
+    <w:semiHidden/>
+    <w:rsid w:val="00EF736B"/>
+    <w:rPr>
+      <w:b/>
+      <w:bCs/>
+      <w:sz w:val="20"/>
+      <w:szCs w:val="20"/>
+    </w:rPr>
+  </w:style>
+  <w:style w:type="paragraph" w:styleId="Textodeglobo">
+    <w:name w:val="Balloon Text"/>
+    <w:basedOn w:val="Normal"/>
+    <w:link w:val="TextodegloboCar"/>
+    <w:uiPriority w:val="99"/>
+    <w:semiHidden/>
+    <w:unhideWhenUsed/>
+    <w:rsid w:val="00EF736B"/>
+    <w:pPr>
+      <w:spacing w:after="0" w:line="240" w:lineRule="auto"/>
+    </w:pPr>
+    <w:rPr>
+      <w:rFonts w:ascii="Segoe UI" w:hAnsi="Segoe UI" w:cs="Segoe UI"/>
+      <w:sz w:val="18"/>
+      <w:szCs w:val="18"/>
+    </w:rPr>
+  </w:style>
+  <w:style w:type="character" w:customStyle="1" w:styleId="TextodegloboCar">
+    <w:name w:val="Texto de globo Car"/>
+    <w:basedOn w:val="Fuentedeprrafopredeter"/>
+    <w:link w:val="Textodeglobo"/>
+    <w:uiPriority w:val="99"/>
+    <w:semiHidden/>
+    <w:rsid w:val="00EF736B"/>
+    <w:rPr>
+      <w:rFonts w:ascii="Segoe UI" w:hAnsi="Segoe UI" w:cs="Segoe UI"/>
+      <w:sz w:val="18"/>
+      <w:szCs w:val="18"/>
+    </w:rPr>
   </w:style>
 </w:styles>
 </file>

</xml_diff>